<commit_message>
Start support for jump motions.
</commit_message>
<xml_diff>
--- a/Documents/TroubleShooting/0_MOA2.docx
+++ b/Documents/TroubleShooting/0_MOA2.docx
@@ -5,7 +5,7 @@
     <w:p>
       <w:pPr>
         <w:rPr>
-          <w:rFonts w:eastAsia="Meiryo UI" w:hint="eastAsia"/>
+          <w:rFonts w:eastAsia="Meiryo UI"/>
         </w:rPr>
       </w:pPr>
       <w:r>
@@ -27,10 +27,10 @@
           <w:noProof/>
         </w:rPr>
         <w:drawing>
-          <wp:inline distT="0" distB="0" distL="0" distR="0" wp14:anchorId="741ECA78" wp14:editId="2940F83A">
-            <wp:extent cx="4343400" cy="2460298"/>
-            <wp:effectExtent l="0" t="0" r="0" b="0"/>
-            <wp:docPr id="1517004487" name="図 1"/>
+          <wp:inline distT="0" distB="0" distL="0" distR="0" wp14:anchorId="17FA4D04" wp14:editId="5FED257F">
+            <wp:extent cx="5715000" cy="3286125"/>
+            <wp:effectExtent l="0" t="0" r="0" b="9525"/>
+            <wp:docPr id="1682952074" name="図 1"/>
             <wp:cNvGraphicFramePr>
               <a:graphicFrameLocks xmlns:a="http://schemas.openxmlformats.org/drawingml/2006/main" noChangeAspect="1"/>
             </wp:cNvGraphicFramePr>
@@ -44,7 +44,7 @@
                     </pic:cNvPicPr>
                   </pic:nvPicPr>
                   <pic:blipFill>
-                    <a:blip r:embed="rId10">
+                    <a:blip r:embed="rId10" cstate="print">
                       <a:extLst>
                         <a:ext uri="{28A0092B-C50C-407E-A947-70E740481C1C}">
                           <a14:useLocalDpi xmlns:a14="http://schemas.microsoft.com/office/drawing/2010/main" val="0"/>
@@ -59,7 +59,7 @@
                   <pic:spPr bwMode="auto">
                     <a:xfrm>
                       <a:off x="0" y="0"/>
-                      <a:ext cx="4365878" cy="2473031"/>
+                      <a:ext cx="5715000" cy="3286125"/>
                     </a:xfrm>
                     <a:prstGeom prst="rect">
                       <a:avLst/>
@@ -105,7 +105,7 @@
         <w:rPr>
           <w:rFonts w:eastAsia="Meiryo UI"/>
         </w:rPr>
-        <w:t>MOA2.0フリーズビッグモード</w:t>
+        <w:t>MOA2.0</w:t>
       </w:r>
       <w:r>
         <w:rPr>
@@ -125,7 +125,7 @@
     <w:p>
       <w:pPr>
         <w:rPr>
-          <w:rFonts w:eastAsia="Meiryo UI" w:hint="eastAsia"/>
+          <w:rFonts w:eastAsia="Meiryo UI"/>
         </w:rPr>
       </w:pPr>
     </w:p>
@@ -316,7 +316,7 @@
     <w:p>
       <w:pPr>
         <w:rPr>
-          <w:rFonts w:eastAsia="Meiryo UI" w:hint="eastAsia"/>
+          <w:rFonts w:eastAsia="Meiryo UI"/>
         </w:rPr>
       </w:pPr>
       <w:r>
@@ -343,7 +343,7 @@
     <w:p>
       <w:pPr>
         <w:rPr>
-          <w:rFonts w:eastAsia="Meiryo UI" w:hint="eastAsia"/>
+          <w:rFonts w:eastAsia="Meiryo UI"/>
         </w:rPr>
       </w:pPr>
     </w:p>
@@ -381,7 +381,7 @@
     <w:p>
       <w:pPr>
         <w:rPr>
-          <w:rFonts w:eastAsia="Meiryo UI"/>
+          <w:rFonts w:eastAsia="Meiryo UI" w:hint="eastAsia"/>
         </w:rPr>
       </w:pPr>
       <w:r>
@@ -401,39 +401,6 @@
           <w:rFonts w:eastAsia="Meiryo UI" w:hint="eastAsia"/>
         </w:rPr>
         <w:t>。</w:t>
-      </w:r>
-    </w:p>
-    <w:p>
-      <w:pPr>
-        <w:rPr>
-          <w:rFonts w:eastAsia="Meiryo UI"/>
-        </w:rPr>
-      </w:pPr>
-    </w:p>
-    <w:p>
-      <w:pPr>
-        <w:rPr>
-          <w:rFonts w:eastAsia="Meiryo UI"/>
-        </w:rPr>
-      </w:pPr>
-      <w:r>
-        <w:rPr>
-          <w:rFonts w:eastAsia="Meiryo UI" w:hint="eastAsia"/>
-        </w:rPr>
-        <w:t>次ページへ続く</w:t>
-      </w:r>
-    </w:p>
-    <w:p>
-      <w:pPr>
-        <w:rPr>
-          <w:rFonts w:eastAsia="Meiryo UI"/>
-        </w:rPr>
-      </w:pPr>
-      <w:r>
-        <w:rPr>
-          <w:rFonts w:eastAsia="Meiryo UI"/>
-        </w:rPr>
-        <w:br w:type="page"/>
       </w:r>
     </w:p>
     <w:p>
@@ -31028,6 +30995,10 @@
 </file>
 
 <file path=customXml/item1.xml><?xml version="1.0" encoding="utf-8"?>
+<b:Sources xmlns:b="http://schemas.openxmlformats.org/officeDocument/2006/bibliography" xmlns="http://schemas.openxmlformats.org/officeDocument/2006/bibliography" SelectedStyle="\APASixthEditionOfficeOnline.xsl" StyleName="APA" Version="6"/>
+</file>
+
+<file path=customXml/item2.xml><?xml version="1.0" encoding="utf-8"?>
 <ct:contentTypeSchema xmlns:ct="http://schemas.microsoft.com/office/2006/metadata/contentType" xmlns:ma="http://schemas.microsoft.com/office/2006/metadata/properties/metaAttributes" ct:_="" ma:_="" ma:contentTypeName="TemplateFile" ma:contentTypeID="0x0101006EDDDB5EE6D98C44930B742096920B300400F5B6D36B3EF94B4E9A635CDF2A18F5B8" ma:contentTypeVersion="72" ma:contentTypeDescription="Create a new document." ma:contentTypeScope="" ma:versionID="a23e56308344d904b51738559c3d67c9">
   <xsd:schema xmlns:xsd="http://www.w3.org/2001/XMLSchema" xmlns:xs="http://www.w3.org/2001/XMLSchema" xmlns:p="http://schemas.microsoft.com/office/2006/metadata/properties" xmlns:ns2="4873beb7-5857-4685-be1f-d57550cc96cc" targetNamespace="http://schemas.microsoft.com/office/2006/metadata/properties" ma:root="true" ma:fieldsID="cd0908cc4600e77bf5da051303e00c8d" ns2:_="">
     <xsd:import namespace="4873beb7-5857-4685-be1f-d57550cc96cc"/>
@@ -32067,10 +32038,6 @@
 </ct:contentTypeSchema>
 </file>
 
-<file path=customXml/item2.xml><?xml version="1.0" encoding="utf-8"?>
-<b:Sources xmlns:b="http://schemas.openxmlformats.org/officeDocument/2006/bibliography" xmlns="http://schemas.openxmlformats.org/officeDocument/2006/bibliography" SelectedStyle="\APASixthEditionOfficeOnline.xsl" StyleName="APA" Version="6"/>
-</file>
-
 <file path=customXml/item3.xml><?xml version="1.0" encoding="utf-8"?>
 <p:properties xmlns:p="http://schemas.microsoft.com/office/2006/metadata/properties" xmlns:xsi="http://www.w3.org/2001/XMLSchema-instance" xmlns:pc="http://schemas.microsoft.com/office/infopath/2007/PartnerControls">
   <documentManagement>
@@ -32208,6 +32175,14 @@
 </file>
 
 <file path=customXml/itemProps1.xml><?xml version="1.0" encoding="utf-8"?>
+<ds:datastoreItem xmlns:ds="http://schemas.openxmlformats.org/officeDocument/2006/customXml" ds:itemID="{AA3C0EAD-6529-4585-9E00-54D0371D6547}">
+  <ds:schemaRefs>
+    <ds:schemaRef ds:uri="http://schemas.openxmlformats.org/officeDocument/2006/bibliography"/>
+  </ds:schemaRefs>
+</ds:datastoreItem>
+</file>
+
+<file path=customXml/itemProps2.xml><?xml version="1.0" encoding="utf-8"?>
 <ds:datastoreItem xmlns:ds="http://schemas.openxmlformats.org/officeDocument/2006/customXml" ds:itemID="{4B3A7E92-E05A-4924-9E8A-9F6659E5855B}">
   <ds:schemaRefs>
     <ds:schemaRef ds:uri="http://schemas.microsoft.com/office/2006/metadata/contentType"/>
@@ -32225,14 +32200,6 @@
 </ds:datastoreItem>
 </file>
 
-<file path=customXml/itemProps2.xml><?xml version="1.0" encoding="utf-8"?>
-<ds:datastoreItem xmlns:ds="http://schemas.openxmlformats.org/officeDocument/2006/customXml" ds:itemID="{AA3C0EAD-6529-4585-9E00-54D0371D6547}">
-  <ds:schemaRefs>
-    <ds:schemaRef ds:uri="http://schemas.openxmlformats.org/officeDocument/2006/bibliography"/>
-  </ds:schemaRefs>
-</ds:datastoreItem>
-</file>
-
 <file path=customXml/itemProps3.xml><?xml version="1.0" encoding="utf-8"?>
 <ds:datastoreItem xmlns:ds="http://schemas.openxmlformats.org/officeDocument/2006/customXml" ds:itemID="{7FBDB1CC-CEFB-4E46-8174-1F0AA0D30B24}">
   <ds:schemaRefs>

</xml_diff>